<commit_message>
Update report to current version
</commit_message>
<xml_diff>
--- a/Amethyst.docx
+++ b/Amethyst.docx
@@ -30,27 +30,51 @@
         <w:jc w:val="center"/>
         <w:rPr>
           <w:rFonts w:ascii="Times New Roman" w:hAnsi="Times New Roman" w:cs="Times New Roman"/>
-          <w:sz w:val="52"/>
-          <w:szCs w:val="52"/>
-        </w:rPr>
-      </w:pPr>
-      <w:r>
-        <w:rPr>
-          <w:rFonts w:ascii="Times New Roman" w:hAnsi="Times New Roman" w:cs="Times New Roman"/>
           <w:b/>
           <w:bCs/>
           <w:sz w:val="52"/>
           <w:szCs w:val="52"/>
         </w:rPr>
-        <w:t>Amethyst</w:t>
-      </w:r>
-      <w:r>
-        <w:rPr>
-          <w:rFonts w:ascii="Times New Roman" w:hAnsi="Times New Roman" w:cs="Times New Roman"/>
+      </w:pPr>
+      <w:r>
+        <w:rPr>
+          <w:rFonts w:ascii="Times New Roman" w:hAnsi="Times New Roman" w:cs="Times New Roman"/>
+          <w:b/>
+          <w:bCs/>
           <w:sz w:val="52"/>
           <w:szCs w:val="52"/>
         </w:rPr>
+        <w:t xml:space="preserve">The </w:t>
+      </w:r>
+      <w:r>
+        <w:rPr>
+          <w:rFonts w:ascii="Times New Roman" w:hAnsi="Times New Roman" w:cs="Times New Roman"/>
+          <w:b/>
+          <w:bCs/>
+          <w:sz w:val="52"/>
+          <w:szCs w:val="52"/>
+        </w:rPr>
+        <w:t>Amethyst</w:t>
+      </w:r>
+      <w:r>
+        <w:rPr>
+          <w:rFonts w:ascii="Times New Roman" w:hAnsi="Times New Roman" w:cs="Times New Roman"/>
+          <w:b/>
+          <w:bCs/>
+          <w:sz w:val="52"/>
+          <w:szCs w:val="52"/>
+        </w:rPr>
         <w:t xml:space="preserve"> </w:t>
+      </w:r>
+      <w:r>
+        <w:rPr>
+          <w:rFonts w:ascii="Times New Roman" w:hAnsi="Times New Roman" w:cs="Times New Roman"/>
+          <w:b/>
+          <w:bCs/>
+          <w:sz w:val="52"/>
+          <w:szCs w:val="52"/>
+        </w:rPr>
+        <w:t>Compiler</w:t>
       </w:r>
     </w:p>
     <w:p>
@@ -3167,7 +3191,7 @@
         </w:rPr>
         <w:lastRenderedPageBreak/>
         <w:drawing>
-          <wp:anchor distT="0" distB="0" distL="114300" distR="114300" simplePos="0" relativeHeight="251666432" behindDoc="0" locked="0" layoutInCell="1" allowOverlap="1" wp14:anchorId="02A00577" wp14:editId="51EE249D">
+          <wp:anchor distT="0" distB="0" distL="114300" distR="114300" simplePos="0" relativeHeight="251666432" behindDoc="0" locked="0" layoutInCell="1" allowOverlap="1" wp14:anchorId="02A00577" wp14:editId="35361CEF">
             <wp:simplePos x="0" y="0"/>
             <wp:positionH relativeFrom="margin">
               <wp:align>center</wp:align>
@@ -3995,7 +4019,25 @@
           <w:sz w:val="24"/>
           <w:szCs w:val="24"/>
         </w:rPr>
-        <w:t xml:space="preserve"> equally referred to as lexing or tokenization</w:t>
+        <w:t xml:space="preserve"> </w:t>
+      </w:r>
+      <w:r>
+        <w:rPr>
+          <w:rFonts w:ascii="Times New Roman" w:hAnsi="Times New Roman" w:cs="Times New Roman"/>
+          <w:noProof/>
+          <w:sz w:val="24"/>
+          <w:szCs w:val="24"/>
+        </w:rPr>
+        <w:t>often</w:t>
+      </w:r>
+      <w:r>
+        <w:rPr>
+          <w:rFonts w:ascii="Times New Roman" w:hAnsi="Times New Roman" w:cs="Times New Roman"/>
+          <w:noProof/>
+          <w:sz w:val="24"/>
+          <w:szCs w:val="24"/>
+        </w:rPr>
+        <w:t xml:space="preserve"> referred to as lexing or tokenization</w:t>
       </w:r>
       <w:r>
         <w:rPr>
@@ -4060,7 +4102,25 @@
           <w:sz w:val="24"/>
           <w:szCs w:val="24"/>
         </w:rPr>
-        <w:t>, which can be though of as the words and punctuation of the language</w:t>
+        <w:t>, which can be though</w:t>
+      </w:r>
+      <w:r>
+        <w:rPr>
+          <w:rFonts w:ascii="Times New Roman" w:hAnsi="Times New Roman" w:cs="Times New Roman"/>
+          <w:noProof/>
+          <w:sz w:val="24"/>
+          <w:szCs w:val="24"/>
+        </w:rPr>
+        <w:t>t</w:t>
+      </w:r>
+      <w:r>
+        <w:rPr>
+          <w:rFonts w:ascii="Times New Roman" w:hAnsi="Times New Roman" w:cs="Times New Roman"/>
+          <w:noProof/>
+          <w:sz w:val="24"/>
+          <w:szCs w:val="24"/>
+        </w:rPr>
+        <w:t xml:space="preserve"> of as the words and punctuation of the language</w:t>
       </w:r>
       <w:r>
         <w:rPr>
@@ -4620,7 +4680,7 @@
           <w:sz w:val="24"/>
           <w:szCs w:val="24"/>
         </w:rPr>
-        <w:t xml:space="preserve"> assigned a value of a the wrong </w:t>
+        <w:t xml:space="preserve"> assigned a value of the wrong </w:t>
       </w:r>
       <w:r>
         <w:rPr>
@@ -6449,14 +6509,6 @@
           <w:sz w:val="24"/>
           <w:szCs w:val="24"/>
         </w:rPr>
-        <w:t xml:space="preserve"> a</w:t>
-      </w:r>
-      <w:r>
-        <w:rPr>
-          <w:rFonts w:ascii="Times New Roman" w:hAnsi="Times New Roman" w:cs="Times New Roman"/>
-          <w:sz w:val="24"/>
-          <w:szCs w:val="24"/>
-        </w:rPr>
         <w:t xml:space="preserve"> </w:t>
       </w:r>
       <w:r>
@@ -6498,14 +6550,6 @@
           <w:szCs w:val="24"/>
         </w:rPr>
         <w:t xml:space="preserve"> </w:t>
-      </w:r>
-      <w:r>
-        <w:rPr>
-          <w:rFonts w:ascii="Times New Roman" w:hAnsi="Times New Roman" w:cs="Times New Roman"/>
-          <w:sz w:val="24"/>
-          <w:szCs w:val="24"/>
-        </w:rPr>
-        <w:t xml:space="preserve">model </w:t>
       </w:r>
       <w:r>
         <w:rPr>
@@ -9378,7 +9422,7 @@
           <w:sz w:val="24"/>
           <w:szCs w:val="24"/>
         </w:rPr>
-        <w:t xml:space="preserve">Variables </w:t>
+        <w:t xml:space="preserve">Variable </w:t>
       </w:r>
       <w:r>
         <w:rPr>
@@ -12351,7 +12395,23 @@
           <w:sz w:val="24"/>
           <w:szCs w:val="24"/>
         </w:rPr>
-        <w:t>an if-block</w:t>
+        <w:t>an if</w:t>
+      </w:r>
+      <w:r>
+        <w:rPr>
+          <w:rFonts w:ascii="Times New Roman" w:hAnsi="Times New Roman" w:cs="Times New Roman"/>
+          <w:sz w:val="24"/>
+          <w:szCs w:val="24"/>
+        </w:rPr>
+        <w:t xml:space="preserve"> </w:t>
+      </w:r>
+      <w:r>
+        <w:rPr>
+          <w:rFonts w:ascii="Times New Roman" w:hAnsi="Times New Roman" w:cs="Times New Roman"/>
+          <w:sz w:val="24"/>
+          <w:szCs w:val="24"/>
+        </w:rPr>
+        <w:t>block</w:t>
       </w:r>
       <w:r>
         <w:rPr>
@@ -12367,7 +12427,23 @@
           <w:sz w:val="24"/>
           <w:szCs w:val="24"/>
         </w:rPr>
-        <w:t xml:space="preserve">The body of an elsif-block will execute if its </w:t>
+        <w:t>The body of an elsif</w:t>
+      </w:r>
+      <w:r>
+        <w:rPr>
+          <w:rFonts w:ascii="Times New Roman" w:hAnsi="Times New Roman" w:cs="Times New Roman"/>
+          <w:sz w:val="24"/>
+          <w:szCs w:val="24"/>
+        </w:rPr>
+        <w:t xml:space="preserve"> </w:t>
+      </w:r>
+      <w:r>
+        <w:rPr>
+          <w:rFonts w:ascii="Times New Roman" w:hAnsi="Times New Roman" w:cs="Times New Roman"/>
+          <w:sz w:val="24"/>
+          <w:szCs w:val="24"/>
+        </w:rPr>
+        <w:t xml:space="preserve">block will execute if its </w:t>
       </w:r>
       <w:r>
         <w:rPr>
@@ -14629,7 +14705,7 @@
     </w:p>
     <w:p>
       <w:pPr>
-        <w:spacing w:line="480" w:lineRule="auto"/>
+        <w:spacing w:after="0" w:line="480" w:lineRule="auto"/>
         <w:ind w:firstLine="720"/>
         <w:rPr>
           <w:rFonts w:ascii="Times New Roman" w:hAnsi="Times New Roman" w:cs="Times New Roman"/>
@@ -16409,7 +16485,7 @@
           <w:sz w:val="24"/>
           <w:szCs w:val="24"/>
         </w:rPr>
-        <w:t xml:space="preserve">Methods </w:t>
+        <w:t xml:space="preserve">Method </w:t>
       </w:r>
       <w:r>
         <w:rPr>
@@ -17901,14 +17977,6 @@
           <w:szCs w:val="24"/>
         </w:rPr>
         <w:t>e.</w:t>
-      </w:r>
-      <w:r>
-        <w:rPr>
-          <w:rFonts w:ascii="Times New Roman" w:hAnsi="Times New Roman" w:cs="Times New Roman"/>
-          <w:sz w:val="24"/>
-          <w:szCs w:val="24"/>
-        </w:rPr>
-        <w:t xml:space="preserve"> </w:t>
       </w:r>
       <w:r>
         <w:rPr>
@@ -18332,7 +18400,31 @@
           <w:sz w:val="24"/>
           <w:szCs w:val="24"/>
         </w:rPr>
-        <w:t>a function or method should be written to do so</w:t>
+        <w:t xml:space="preserve">a function or method </w:t>
+      </w:r>
+      <w:r>
+        <w:rPr>
+          <w:rFonts w:ascii="Times New Roman" w:hAnsi="Times New Roman" w:cs="Times New Roman"/>
+          <w:sz w:val="24"/>
+          <w:szCs w:val="24"/>
+        </w:rPr>
+        <w:t>must</w:t>
+      </w:r>
+      <w:r>
+        <w:rPr>
+          <w:rFonts w:ascii="Times New Roman" w:hAnsi="Times New Roman" w:cs="Times New Roman"/>
+          <w:sz w:val="24"/>
+          <w:szCs w:val="24"/>
+        </w:rPr>
+        <w:t xml:space="preserve"> be written to </w:t>
+      </w:r>
+      <w:r>
+        <w:rPr>
+          <w:rFonts w:ascii="Times New Roman" w:hAnsi="Times New Roman" w:cs="Times New Roman"/>
+          <w:sz w:val="24"/>
+          <w:szCs w:val="24"/>
+        </w:rPr>
+        <w:t>perform it</w:t>
       </w:r>
       <w:r>
         <w:rPr>
@@ -20147,23 +20239,31 @@
           <w:sz w:val="24"/>
           <w:szCs w:val="24"/>
         </w:rPr>
-        <w:t>Ranges may be concatenated</w:t>
-      </w:r>
-      <w:r>
-        <w:rPr>
-          <w:rFonts w:ascii="Times New Roman" w:hAnsi="Times New Roman" w:cs="Times New Roman"/>
-          <w:sz w:val="24"/>
-          <w:szCs w:val="24"/>
-        </w:rPr>
-        <w:t xml:space="preserve"> to other </w:t>
-      </w:r>
-      <w:r>
-        <w:rPr>
-          <w:rFonts w:ascii="Times New Roman" w:hAnsi="Times New Roman" w:cs="Times New Roman"/>
-          <w:sz w:val="24"/>
-          <w:szCs w:val="24"/>
-        </w:rPr>
-        <w:t>expressions</w:t>
+        <w:t>Ranges</w:t>
+      </w:r>
+      <w:r>
+        <w:rPr>
+          <w:rFonts w:ascii="Times New Roman" w:hAnsi="Times New Roman" w:cs="Times New Roman"/>
+          <w:sz w:val="24"/>
+          <w:szCs w:val="24"/>
+        </w:rPr>
+        <w:t xml:space="preserve"> are treated as any</w:t>
+      </w:r>
+      <w:r>
+        <w:rPr>
+          <w:rFonts w:ascii="Times New Roman" w:hAnsi="Times New Roman" w:cs="Times New Roman"/>
+          <w:sz w:val="24"/>
+          <w:szCs w:val="24"/>
+        </w:rPr>
+        <w:t xml:space="preserve"> other </w:t>
+      </w:r>
+      <w:r>
+        <w:rPr>
+          <w:rFonts w:ascii="Times New Roman" w:hAnsi="Times New Roman" w:cs="Times New Roman"/>
+          <w:sz w:val="24"/>
+          <w:szCs w:val="24"/>
+        </w:rPr>
+        <w:t>expression</w:t>
       </w:r>
       <w:r>
         <w:rPr>
@@ -23688,7 +23788,43 @@
           <w:sz w:val="24"/>
           <w:szCs w:val="24"/>
         </w:rPr>
-        <w:t xml:space="preserve"> rule may be composed of terminal and non-terminal symbols</w:t>
+        <w:t xml:space="preserve"> rule may be composed of </w:t>
+      </w:r>
+      <w:r>
+        <w:rPr>
+          <w:rFonts w:ascii="Times New Roman" w:hAnsi="Times New Roman" w:cs="Times New Roman"/>
+          <w:i/>
+          <w:iCs/>
+          <w:sz w:val="24"/>
+          <w:szCs w:val="24"/>
+        </w:rPr>
+        <w:t>terminal</w:t>
+      </w:r>
+      <w:r>
+        <w:rPr>
+          <w:rFonts w:ascii="Times New Roman" w:hAnsi="Times New Roman" w:cs="Times New Roman"/>
+          <w:sz w:val="24"/>
+          <w:szCs w:val="24"/>
+        </w:rPr>
+        <w:t xml:space="preserve"> and </w:t>
+      </w:r>
+      <w:r>
+        <w:rPr>
+          <w:rFonts w:ascii="Times New Roman" w:hAnsi="Times New Roman" w:cs="Times New Roman"/>
+          <w:i/>
+          <w:iCs/>
+          <w:sz w:val="24"/>
+          <w:szCs w:val="24"/>
+        </w:rPr>
+        <w:t xml:space="preserve">non-terminal </w:t>
+      </w:r>
+      <w:r>
+        <w:rPr>
+          <w:rFonts w:ascii="Times New Roman" w:hAnsi="Times New Roman" w:cs="Times New Roman"/>
+          <w:sz w:val="24"/>
+          <w:szCs w:val="24"/>
+        </w:rPr>
+        <w:t>symbols</w:t>
       </w:r>
       <w:r>
         <w:rPr>
@@ -23890,7 +24026,7 @@
           <w:noProof/>
         </w:rPr>
         <w:drawing>
-          <wp:anchor distT="0" distB="0" distL="114300" distR="114300" simplePos="0" relativeHeight="251664384" behindDoc="0" locked="0" layoutInCell="1" allowOverlap="1" wp14:anchorId="0E8CBF1D" wp14:editId="6FE57CB5">
+          <wp:anchor distT="0" distB="0" distL="114300" distR="114300" simplePos="0" relativeHeight="251664384" behindDoc="0" locked="0" layoutInCell="1" allowOverlap="1" wp14:anchorId="0E8CBF1D" wp14:editId="7272B27B">
             <wp:simplePos x="0" y="0"/>
             <wp:positionH relativeFrom="margin">
               <wp:align>right</wp:align>
@@ -29894,7 +30030,7 @@
           <w:szCs w:val="24"/>
         </w:rPr>
         <w:drawing>
-          <wp:anchor distT="0" distB="0" distL="114300" distR="114300" simplePos="0" relativeHeight="251687936" behindDoc="0" locked="0" layoutInCell="1" allowOverlap="1" wp14:anchorId="6D98500A" wp14:editId="2DBABCB0">
+          <wp:anchor distT="0" distB="0" distL="114300" distR="114300" simplePos="0" relativeHeight="251687936" behindDoc="0" locked="0" layoutInCell="1" allowOverlap="1" wp14:anchorId="6D98500A" wp14:editId="5C382F12">
             <wp:simplePos x="0" y="0"/>
             <wp:positionH relativeFrom="margin">
               <wp:align>center</wp:align>
@@ -29979,7 +30115,7 @@
           <w:sz w:val="24"/>
           <w:szCs w:val="24"/>
         </w:rPr>
-        <w:t xml:space="preserve"> as the semantic analyzers visits </w:t>
+        <w:t xml:space="preserve"> as the semantic analyzer visits </w:t>
       </w:r>
       <w:r>
         <w:rPr>
@@ -31783,11 +31919,12 @@
       <w:r>
         <w:rPr>
           <w:rFonts w:ascii="Times New Roman" w:hAnsi="Times New Roman" w:cs="Times New Roman"/>
+          <w:noProof/>
           <w:sz w:val="24"/>
           <w:szCs w:val="24"/>
         </w:rPr>
         <w:drawing>
-          <wp:anchor distT="0" distB="0" distL="114300" distR="114300" simplePos="0" relativeHeight="251691008" behindDoc="0" locked="0" layoutInCell="1" allowOverlap="1" wp14:anchorId="4B8C02EB" wp14:editId="19D81255">
+          <wp:anchor distT="0" distB="0" distL="114300" distR="114300" simplePos="0" relativeHeight="251691008" behindDoc="0" locked="0" layoutInCell="1" allowOverlap="1" wp14:anchorId="4B8C02EB" wp14:editId="508A1443">
             <wp:simplePos x="0" y="0"/>
             <wp:positionH relativeFrom="margin">
               <wp:align>center</wp:align>
@@ -34381,19 +34518,7 @@
         <w:rPr>
           <w:rFonts w:ascii="Consolas" w:hAnsi="Consolas" w:cs="Times New Roman"/>
         </w:rPr>
-        <w:t xml:space="preserve">                # </w:t>
-      </w:r>
-      <w:r>
-        <w:rPr>
-          <w:rFonts w:ascii="Consolas" w:hAnsi="Consolas" w:cs="Times New Roman"/>
-        </w:rPr>
-        <w:t>c</w:t>
-      </w:r>
-      <w:r>
-        <w:rPr>
-          <w:rFonts w:ascii="Consolas" w:hAnsi="Consolas" w:cs="Times New Roman"/>
-        </w:rPr>
-        <w:t xml:space="preserve">alculate the dot product of row i of the left-hand matrix </w:t>
+        <w:t xml:space="preserve">                k:int = 0</w:t>
       </w:r>
     </w:p>
     <w:p>
@@ -34408,7 +34533,7 @@
         <w:rPr>
           <w:rFonts w:ascii="Consolas" w:hAnsi="Consolas" w:cs="Times New Roman"/>
         </w:rPr>
-        <w:t xml:space="preserve">                # and column j of the right-hand matrix</w:t>
+        <w:t xml:space="preserve">                while k != @size do</w:t>
       </w:r>
     </w:p>
     <w:p>
@@ -34417,51 +34542,8 @@
         <w:ind w:left="720" w:hanging="720"/>
         <w:rPr>
           <w:rFonts w:ascii="Consolas" w:hAnsi="Consolas" w:cs="Times New Roman"/>
-        </w:rPr>
-      </w:pPr>
-      <w:r>
-        <w:rPr>
-          <w:rFonts w:ascii="Consolas" w:hAnsi="Consolas" w:cs="Times New Roman"/>
-        </w:rPr>
-        <w:t xml:space="preserve">                result.data[i][j] = 0  # Initialize the result entry to zero</w:t>
-      </w:r>
-    </w:p>
-    <w:p>
-      <w:pPr>
-        <w:pStyle w:val="Footer"/>
-        <w:ind w:left="720" w:hanging="720"/>
-        <w:rPr>
-          <w:rFonts w:ascii="Consolas" w:hAnsi="Consolas" w:cs="Times New Roman"/>
-        </w:rPr>
-      </w:pPr>
-      <w:r>
-        <w:rPr>
-          <w:rFonts w:ascii="Consolas" w:hAnsi="Consolas" w:cs="Times New Roman"/>
-        </w:rPr>
-        <w:t xml:space="preserve">                k:int = 0</w:t>
-      </w:r>
-    </w:p>
-    <w:p>
-      <w:pPr>
-        <w:pStyle w:val="Footer"/>
-        <w:ind w:left="720" w:hanging="720"/>
-        <w:rPr>
-          <w:rFonts w:ascii="Consolas" w:hAnsi="Consolas" w:cs="Times New Roman"/>
-        </w:rPr>
-      </w:pPr>
-      <w:r>
-        <w:rPr>
-          <w:rFonts w:ascii="Consolas" w:hAnsi="Consolas" w:cs="Times New Roman"/>
-        </w:rPr>
-        <w:t xml:space="preserve">                while k != @size do</w:t>
-      </w:r>
-    </w:p>
-    <w:p>
-      <w:pPr>
-        <w:pStyle w:val="Footer"/>
-        <w:ind w:left="720" w:hanging="720"/>
-        <w:rPr>
-          <w:rFonts w:ascii="Consolas" w:hAnsi="Consolas" w:cs="Times New Roman"/>
+          <w:sz w:val="28"/>
+          <w:szCs w:val="28"/>
         </w:rPr>
       </w:pPr>
       <w:r>
@@ -34469,6 +34551,12 @@
           <w:rFonts w:ascii="Consolas" w:hAnsi="Consolas" w:cs="Times New Roman"/>
         </w:rPr>
         <w:t xml:space="preserve">                  </w:t>
+      </w:r>
+      <w:r>
+        <w:rPr>
+          <w:rFonts w:ascii="Consolas" w:hAnsi="Consolas" w:cs="Times New Roman"/>
+        </w:rPr>
+        <w:t xml:space="preserve">  </w:t>
       </w:r>
       <w:r>
         <w:rPr>
@@ -36676,6 +36764,7 @@
   <w:style w:type="character" w:default="1" w:styleId="DefaultParagraphFont">
     <w:name w:val="Default Paragraph Font"/>
     <w:uiPriority w:val="1"/>
+    <w:semiHidden/>
     <w:unhideWhenUsed/>
   </w:style>
   <w:style w:type="table" w:default="1" w:styleId="TableNormal">

</xml_diff>